<commit_message>
changes to the knearest.html, added KNN-img1.png, and updated the KNN-model.doc
</commit_message>
<xml_diff>
--- a/documents/KNN_Model.docx
+++ b/documents/KNN_Model.docx
@@ -11,6 +11,7 @@
           <w:bCs/>
         </w:rPr>
       </w:pPr>
+      <w:bookmarkStart w:id="0" w:name="_GoBack"/>
       <w:r>
         <w:rPr>
           <w:rFonts w:asciiTheme="minorHAnsi" w:hAnsiTheme="minorHAnsi"/>
@@ -61,110 +62,459 @@
           <w:sz w:val="24"/>
           <w:szCs w:val="24"/>
         </w:rPr>
-        <w:t>KNN</w:t>
-      </w:r>
-      <w:r>
-        <w:rPr>
-          <w:sz w:val="24"/>
-          <w:szCs w:val="24"/>
-        </w:rPr>
-        <w:t xml:space="preserve"> is an example of a "lazy learner" algorithm, meaning that it does not build a model using the training set until a query of the data set is performed.</w:t>
-      </w:r>
-    </w:p>
-    <w:p>
-      <w:pPr>
-        <w:rPr>
-          <w:sz w:val="24"/>
-          <w:szCs w:val="24"/>
-        </w:rPr>
-      </w:pPr>
-      <w:r>
-        <w:rPr>
-          <w:sz w:val="24"/>
-          <w:szCs w:val="24"/>
-        </w:rPr>
-        <w:t xml:space="preserve">The elegance of </w:t>
-      </w:r>
-      <w:r>
-        <w:rPr>
-          <w:sz w:val="24"/>
-          <w:szCs w:val="24"/>
-        </w:rPr>
-        <w:t>KNN</w:t>
-      </w:r>
-      <w:r>
-        <w:rPr>
-          <w:sz w:val="24"/>
-          <w:szCs w:val="24"/>
-        </w:rPr>
-        <w:t xml:space="preserve"> algorithm lies in it</w:t>
-      </w:r>
-      <w:r>
-        <w:rPr>
-          <w:sz w:val="24"/>
-          <w:szCs w:val="24"/>
-        </w:rPr>
-        <w:t>s</w:t>
-      </w:r>
-      <w:r>
-        <w:rPr>
-          <w:sz w:val="24"/>
-          <w:szCs w:val="24"/>
-        </w:rPr>
-        <w:t xml:space="preserve"> simplicity. Despite it</w:t>
-      </w:r>
-      <w:r>
-        <w:rPr>
-          <w:sz w:val="24"/>
-          <w:szCs w:val="24"/>
-        </w:rPr>
-        <w:t>s</w:t>
-      </w:r>
-      <w:r>
-        <w:rPr>
-          <w:sz w:val="24"/>
-          <w:szCs w:val="24"/>
-        </w:rPr>
-        <w:t xml:space="preserve"> various drawback’s such as high compute time in high dimension data it is still widely used in areas of bio-informatics and computer vision tasks.</w:t>
-      </w:r>
-    </w:p>
-    <w:p>
-      <w:pPr>
-        <w:rPr>
-          <w:sz w:val="24"/>
-          <w:szCs w:val="24"/>
-        </w:rPr>
-      </w:pPr>
-      <w:r>
-        <w:rPr>
-          <w:sz w:val="24"/>
-          <w:szCs w:val="24"/>
-        </w:rPr>
-        <w:t>KNN robust with regards to the search space; for instance, the classes do not have to be linearly separable.  There are only two parameters to tune</w:t>
-      </w:r>
-      <w:r>
-        <w:rPr>
-          <w:sz w:val="24"/>
-          <w:szCs w:val="24"/>
-        </w:rPr>
-        <w:t xml:space="preserve">: </w:t>
-      </w:r>
-      <w:r>
-        <w:rPr>
-          <w:sz w:val="24"/>
-          <w:szCs w:val="24"/>
-        </w:rPr>
-        <w:t>k and distance metric</w:t>
-      </w:r>
-      <w:bookmarkStart w:id="0" w:name="_GoBack"/>
-      <w:bookmarkEnd w:id="0"/>
-      <w:r>
-        <w:rPr>
-          <w:sz w:val="24"/>
-          <w:szCs w:val="24"/>
-        </w:rPr>
-        <w:t>.</w:t>
-      </w:r>
+        <w:t xml:space="preserve">Here’s the basic idea of how k-NN works: suppose there are two different classes, Class A and Class B, in the dataset. Now we have a new data point, which is the red, pentagon-shaped point on the plot below and we want to predict which class this new data point belongs to. When k = 3, there are 2 Class B and 1 Class A in the 3 nearest neighbors of the new data point. The simple majority vote is Class B. </w:t>
+      </w:r>
+      <w:r>
+        <w:rPr>
+          <w:sz w:val="24"/>
+          <w:szCs w:val="24"/>
+        </w:rPr>
+        <w:t>Therefore,</w:t>
+      </w:r>
+      <w:r>
+        <w:rPr>
+          <w:sz w:val="24"/>
+          <w:szCs w:val="24"/>
+        </w:rPr>
+        <w:t xml:space="preserve"> we predict the new data point belongs to Class B.</w:t>
+      </w:r>
+    </w:p>
+    <w:p>
+      <w:pPr>
+        <w:rPr>
+          <w:sz w:val="24"/>
+          <w:szCs w:val="24"/>
+        </w:rPr>
+      </w:pPr>
+      <w:r>
+        <w:rPr>
+          <w:sz w:val="24"/>
+          <w:szCs w:val="24"/>
+        </w:rPr>
+        <w:t>To generalize, here are the steps of how k-NN works:</w:t>
+      </w:r>
+    </w:p>
+    <w:p>
+      <w:pPr>
+        <w:pStyle w:val="ListParagraph"/>
+        <w:numPr>
+          <w:ilvl w:val="0"/>
+          <w:numId w:val="8"/>
+        </w:numPr>
+        <w:rPr>
+          <w:sz w:val="24"/>
+          <w:szCs w:val="24"/>
+        </w:rPr>
+      </w:pPr>
+      <w:r>
+        <w:rPr>
+          <w:sz w:val="24"/>
+          <w:szCs w:val="24"/>
+        </w:rPr>
+        <w:t>Getting the labeled data ready</w:t>
+      </w:r>
+    </w:p>
+    <w:p>
+      <w:pPr>
+        <w:pStyle w:val="ListParagraph"/>
+        <w:numPr>
+          <w:ilvl w:val="0"/>
+          <w:numId w:val="8"/>
+        </w:numPr>
+        <w:rPr>
+          <w:sz w:val="24"/>
+          <w:szCs w:val="24"/>
+        </w:rPr>
+      </w:pPr>
+      <w:r>
+        <w:rPr>
+          <w:sz w:val="24"/>
+          <w:szCs w:val="24"/>
+        </w:rPr>
+        <w:t>Pick an appropriate k</w:t>
+      </w:r>
+    </w:p>
+    <w:p>
+      <w:pPr>
+        <w:pStyle w:val="ListParagraph"/>
+        <w:numPr>
+          <w:ilvl w:val="0"/>
+          <w:numId w:val="8"/>
+        </w:numPr>
+        <w:rPr>
+          <w:sz w:val="24"/>
+          <w:szCs w:val="24"/>
+        </w:rPr>
+      </w:pPr>
+      <w:r>
+        <w:rPr>
+          <w:sz w:val="24"/>
+          <w:szCs w:val="24"/>
+        </w:rPr>
+        <w:t>Get the new sample to classify</w:t>
+      </w:r>
+    </w:p>
+    <w:p>
+      <w:pPr>
+        <w:pStyle w:val="ListParagraph"/>
+        <w:numPr>
+          <w:ilvl w:val="0"/>
+          <w:numId w:val="8"/>
+        </w:numPr>
+        <w:rPr>
+          <w:sz w:val="24"/>
+          <w:szCs w:val="24"/>
+        </w:rPr>
+      </w:pPr>
+      <w:r>
+        <w:rPr>
+          <w:sz w:val="24"/>
+          <w:szCs w:val="24"/>
+        </w:rPr>
+        <w:t>Select the k entries that are closest to the new sample</w:t>
+      </w:r>
+    </w:p>
+    <w:p>
+      <w:pPr>
+        <w:pStyle w:val="ListParagraph"/>
+        <w:numPr>
+          <w:ilvl w:val="0"/>
+          <w:numId w:val="8"/>
+        </w:numPr>
+        <w:rPr>
+          <w:sz w:val="24"/>
+          <w:szCs w:val="24"/>
+        </w:rPr>
+      </w:pPr>
+      <w:r>
+        <w:rPr>
+          <w:sz w:val="24"/>
+          <w:szCs w:val="24"/>
+        </w:rPr>
+        <w:t>Take a simple majority vote to pick a category for new sample</w:t>
+      </w:r>
+    </w:p>
+    <w:p>
+      <w:pPr>
+        <w:rPr>
+          <w:sz w:val="24"/>
+          <w:szCs w:val="24"/>
+          <w:u w:val="single"/>
+        </w:rPr>
+      </w:pPr>
+      <w:r>
+        <w:rPr>
+          <w:sz w:val="24"/>
+          <w:szCs w:val="24"/>
+          <w:u w:val="single"/>
+        </w:rPr>
+        <w:t>Two Parameters of k-NN</w:t>
+      </w:r>
+    </w:p>
+    <w:p>
+      <w:pPr>
+        <w:rPr>
+          <w:sz w:val="24"/>
+          <w:szCs w:val="24"/>
+        </w:rPr>
+      </w:pPr>
+      <w:r>
+        <w:rPr>
+          <w:sz w:val="24"/>
+          <w:szCs w:val="24"/>
+        </w:rPr>
+        <w:t>Although the k-NN algorithm is non-parametric, there are two parameters we usually use to build the model: k (the number of neighbors that will vote)and the distance metric.</w:t>
+      </w:r>
+    </w:p>
+    <w:p>
+      <w:pPr>
+        <w:rPr>
+          <w:sz w:val="24"/>
+          <w:szCs w:val="24"/>
+        </w:rPr>
+      </w:pPr>
+      <w:r>
+        <w:rPr>
+          <w:sz w:val="24"/>
+          <w:szCs w:val="24"/>
+        </w:rPr>
+        <w:t xml:space="preserve">There are no strict rules around the selection of k. It really depends on the dataset as well as your experience when it comes to choosing an optimal k. When k is small, the prediction would be easily impacted by noise. When k is getting larger, although it reduces the impact of outliers, it will introduce more bias (Think about when we increase k </w:t>
+      </w:r>
+      <w:proofErr w:type="spellStart"/>
+      <w:r>
+        <w:rPr>
+          <w:sz w:val="24"/>
+          <w:szCs w:val="24"/>
+        </w:rPr>
+        <w:t>to n</w:t>
+      </w:r>
+      <w:proofErr w:type="spellEnd"/>
+      <w:r>
+        <w:rPr>
+          <w:sz w:val="24"/>
+          <w:szCs w:val="24"/>
+        </w:rPr>
+        <w:t>, the number of data points in the dataset. The prediction will be the majority class in the dataset).</w:t>
+      </w:r>
+    </w:p>
+    <w:p>
+      <w:pPr>
+        <w:rPr>
+          <w:sz w:val="24"/>
+          <w:szCs w:val="24"/>
+        </w:rPr>
+      </w:pPr>
+      <w:r>
+        <w:rPr>
+          <w:sz w:val="24"/>
+          <w:szCs w:val="24"/>
+        </w:rPr>
+        <w:t xml:space="preserve">The selection of the other parameter, distance metric, also varies on different cases. By default, people use Euclidean distance (L2 norm). However, Manhattan distance and </w:t>
+      </w:r>
+      <w:proofErr w:type="spellStart"/>
+      <w:r>
+        <w:rPr>
+          <w:sz w:val="24"/>
+          <w:szCs w:val="24"/>
+        </w:rPr>
+        <w:t>Minkowski</w:t>
+      </w:r>
+      <w:proofErr w:type="spellEnd"/>
+      <w:r>
+        <w:rPr>
+          <w:sz w:val="24"/>
+          <w:szCs w:val="24"/>
+        </w:rPr>
+        <w:t xml:space="preserve"> distance might also be great choices in certain scenarios.</w:t>
+      </w:r>
+    </w:p>
+    <w:p>
+      <w:pPr>
+        <w:rPr>
+          <w:sz w:val="24"/>
+          <w:szCs w:val="24"/>
+          <w:u w:val="single"/>
+        </w:rPr>
+      </w:pPr>
+      <w:r>
+        <w:rPr>
+          <w:sz w:val="24"/>
+          <w:szCs w:val="24"/>
+          <w:u w:val="single"/>
+        </w:rPr>
+        <w:t>Pros and Cons of k-NN</w:t>
+      </w:r>
+    </w:p>
+    <w:p>
+      <w:pPr>
+        <w:rPr>
+          <w:sz w:val="24"/>
+          <w:szCs w:val="24"/>
+        </w:rPr>
+      </w:pPr>
+      <w:r>
+        <w:rPr>
+          <w:sz w:val="24"/>
+          <w:szCs w:val="24"/>
+        </w:rPr>
+        <w:t>There are multiple advantages of using k-NN:</w:t>
+      </w:r>
+    </w:p>
+    <w:p>
+      <w:pPr>
+        <w:pStyle w:val="ListParagraph"/>
+        <w:numPr>
+          <w:ilvl w:val="0"/>
+          <w:numId w:val="11"/>
+        </w:numPr>
+        <w:rPr>
+          <w:sz w:val="24"/>
+          <w:szCs w:val="24"/>
+        </w:rPr>
+      </w:pPr>
+      <w:r>
+        <w:rPr>
+          <w:sz w:val="24"/>
+          <w:szCs w:val="24"/>
+        </w:rPr>
+        <w:t xml:space="preserve">It is a simple machine learning model. </w:t>
+      </w:r>
+      <w:proofErr w:type="gramStart"/>
+      <w:r>
+        <w:rPr>
+          <w:sz w:val="24"/>
+          <w:szCs w:val="24"/>
+        </w:rPr>
+        <w:t>Also</w:t>
+      </w:r>
+      <w:proofErr w:type="gramEnd"/>
+      <w:r>
+        <w:rPr>
+          <w:sz w:val="24"/>
+          <w:szCs w:val="24"/>
+        </w:rPr>
+        <w:t xml:space="preserve"> very easy to implement and interpret.</w:t>
+      </w:r>
+    </w:p>
+    <w:p>
+      <w:pPr>
+        <w:pStyle w:val="ListParagraph"/>
+        <w:numPr>
+          <w:ilvl w:val="0"/>
+          <w:numId w:val="11"/>
+        </w:numPr>
+        <w:rPr>
+          <w:sz w:val="24"/>
+          <w:szCs w:val="24"/>
+        </w:rPr>
+      </w:pPr>
+      <w:r>
+        <w:rPr>
+          <w:sz w:val="24"/>
+          <w:szCs w:val="24"/>
+        </w:rPr>
+        <w:t>There is no training phase of the model.</w:t>
+      </w:r>
+    </w:p>
+    <w:p>
+      <w:pPr>
+        <w:pStyle w:val="ListParagraph"/>
+        <w:numPr>
+          <w:ilvl w:val="0"/>
+          <w:numId w:val="11"/>
+        </w:numPr>
+        <w:rPr>
+          <w:sz w:val="24"/>
+          <w:szCs w:val="24"/>
+        </w:rPr>
+      </w:pPr>
+      <w:r>
+        <w:rPr>
+          <w:sz w:val="24"/>
+          <w:szCs w:val="24"/>
+        </w:rPr>
+        <w:lastRenderedPageBreak/>
+        <w:t>There are no prior assumptions on the distribution of the data. This is especially helpful when we have ill-tempered data.</w:t>
+      </w:r>
+    </w:p>
+    <w:p>
+      <w:pPr>
+        <w:pStyle w:val="ListParagraph"/>
+        <w:numPr>
+          <w:ilvl w:val="0"/>
+          <w:numId w:val="11"/>
+        </w:numPr>
+        <w:rPr>
+          <w:sz w:val="24"/>
+          <w:szCs w:val="24"/>
+        </w:rPr>
+      </w:pPr>
+      <w:r>
+        <w:rPr>
+          <w:sz w:val="24"/>
+          <w:szCs w:val="24"/>
+        </w:rPr>
+        <w:t>Believe it or not, k-NN has a relatively high accuracy.</w:t>
+      </w:r>
+    </w:p>
+    <w:p>
+      <w:pPr>
+        <w:rPr>
+          <w:sz w:val="24"/>
+          <w:szCs w:val="24"/>
+        </w:rPr>
+      </w:pPr>
+      <w:r>
+        <w:rPr>
+          <w:sz w:val="24"/>
+          <w:szCs w:val="24"/>
+        </w:rPr>
+        <w:t>Of course, there are disadvantages of the model:</w:t>
+      </w:r>
+    </w:p>
+    <w:p>
+      <w:pPr>
+        <w:pStyle w:val="ListParagraph"/>
+        <w:numPr>
+          <w:ilvl w:val="0"/>
+          <w:numId w:val="12"/>
+        </w:numPr>
+        <w:rPr>
+          <w:sz w:val="24"/>
+          <w:szCs w:val="24"/>
+        </w:rPr>
+      </w:pPr>
+      <w:r>
+        <w:rPr>
+          <w:sz w:val="24"/>
+          <w:szCs w:val="24"/>
+        </w:rPr>
+        <w:t>High requirements on memory. We need to store all the data in memory in order to run the model.</w:t>
+      </w:r>
+    </w:p>
+    <w:p>
+      <w:pPr>
+        <w:pStyle w:val="ListParagraph"/>
+        <w:numPr>
+          <w:ilvl w:val="0"/>
+          <w:numId w:val="12"/>
+        </w:numPr>
+        <w:rPr>
+          <w:sz w:val="24"/>
+          <w:szCs w:val="24"/>
+        </w:rPr>
+      </w:pPr>
+      <w:r>
+        <w:rPr>
+          <w:sz w:val="24"/>
+          <w:szCs w:val="24"/>
+        </w:rPr>
+        <w:t>Computationally expensive. Recall that the model works in the way that it selects the k nearest neighbors. This means that we need to compute the distance between the new data point to all the existing data points, which is quite expensive in computation.</w:t>
+      </w:r>
+    </w:p>
+    <w:p>
+      <w:pPr>
+        <w:pStyle w:val="ListParagraph"/>
+        <w:numPr>
+          <w:ilvl w:val="0"/>
+          <w:numId w:val="12"/>
+        </w:numPr>
+        <w:rPr>
+          <w:sz w:val="24"/>
+          <w:szCs w:val="24"/>
+        </w:rPr>
+      </w:pPr>
+      <w:r>
+        <w:rPr>
+          <w:sz w:val="24"/>
+          <w:szCs w:val="24"/>
+        </w:rPr>
+        <w:t xml:space="preserve">Sensitive to noise. Imagine we pick a really small </w:t>
+      </w:r>
+      <w:proofErr w:type="gramStart"/>
+      <w:r>
+        <w:rPr>
+          <w:sz w:val="24"/>
+          <w:szCs w:val="24"/>
+        </w:rPr>
+        <w:t>k,</w:t>
+      </w:r>
+      <w:proofErr w:type="gramEnd"/>
+      <w:r>
+        <w:rPr>
+          <w:sz w:val="24"/>
+          <w:szCs w:val="24"/>
+        </w:rPr>
+        <w:t xml:space="preserve"> the prediction result will be highly impacted by the noise if there is any.</w:t>
+      </w:r>
+    </w:p>
+    <w:p>
+      <w:pPr>
+        <w:rPr>
+          <w:sz w:val="24"/>
+          <w:szCs w:val="24"/>
+        </w:rPr>
+      </w:pPr>
     </w:p>
     <w:p>
       <w:pPr>
@@ -363,6 +713,7 @@
         <w:t>.</w:t>
       </w:r>
     </w:p>
+    <w:bookmarkEnd w:id="0"/>
     <w:p>
       <w:pPr>
         <w:rPr>
@@ -783,6 +1134,92 @@
 <file path=word/numbering.xml><?xml version="1.0" encoding="utf-8"?>
 <w:numbering xmlns:wpc="http://schemas.microsoft.com/office/word/2010/wordprocessingCanvas" xmlns:cx="http://schemas.microsoft.com/office/drawing/2014/chartex" xmlns:cx1="http://schemas.microsoft.com/office/drawing/2015/9/8/chartex" xmlns:cx2="http://schemas.microsoft.com/office/drawing/2015/10/21/chartex" xmlns:cx3="http://schemas.microsoft.com/office/drawing/2016/5/9/chartex" xmlns:cx4="http://schemas.microsoft.com/office/drawing/2016/5/10/chartex" xmlns:cx5="http://schemas.microsoft.com/office/drawing/2016/5/11/chartex" xmlns:cx6="http://schemas.microsoft.com/office/drawing/2016/5/12/chartex" xmlns:cx7="http://schemas.microsoft.com/office/drawing/2016/5/13/chartex" xmlns:cx8="http://schemas.microsoft.com/office/drawing/2016/5/14/chartex" xmlns:mc="http://schemas.openxmlformats.org/markup-compatibility/2006" xmlns:aink="http://schemas.microsoft.com/office/drawing/2016/ink" xmlns:am3d="http://schemas.microsoft.com/office/drawing/2017/model3d" xmlns:o="urn:schemas-microsoft-com:office:office" xmlns:r="http://schemas.openxmlformats.org/officeDocument/2006/relationships" xmlns:m="http://schemas.openxmlformats.org/officeDocument/2006/math" xmlns:v="urn:schemas-microsoft-com:vml" xmlns:wp14="http://schemas.microsoft.com/office/word/2010/wordprocessingDrawing" xmlns:wp="http://schemas.openxmlformats.org/drawingml/2006/wordprocessingDrawing" xmlns:w10="urn:schemas-microsoft-com:office:word" xmlns:w="http://schemas.openxmlformats.org/wordprocessingml/2006/main" xmlns:w14="http://schemas.microsoft.com/office/word/2010/wordml" xmlns:w15="http://schemas.microsoft.com/office/word/2012/wordml" xmlns:w16cex="http://schemas.microsoft.com/office/word/2018/wordml/cex" xmlns:w16cid="http://schemas.microsoft.com/office/word/2016/wordml/cid" xmlns:w16="http://schemas.microsoft.com/office/word/2018/wordml" xmlns:w16se="http://schemas.microsoft.com/office/word/2015/wordml/symex" xmlns:wpg="http://schemas.microsoft.com/office/word/2010/wordprocessingGroup" xmlns:wpi="http://schemas.microsoft.com/office/word/2010/wordprocessingInk" xmlns:wne="http://schemas.microsoft.com/office/word/2006/wordml" xmlns:wps="http://schemas.microsoft.com/office/word/2010/wordprocessingShape" mc:Ignorable="w14 w15 w16se w16cid w16 w16cex wp14">
   <w:abstractNum w:abstractNumId="0" w15:restartNumberingAfterBreak="0">
+    <w:nsid w:val="0622010B"/>
+    <w:multiLevelType w:val="hybridMultilevel"/>
+    <w:tmpl w:val="6CF446E6"/>
+    <w:lvl w:ilvl="0" w:tplc="0409000F">
+      <w:start w:val="1"/>
+      <w:numFmt w:val="decimal"/>
+      <w:lvlText w:val="%1."/>
+      <w:lvlJc w:val="left"/>
+      <w:pPr>
+        <w:ind w:left="720" w:hanging="360"/>
+      </w:pPr>
+    </w:lvl>
+    <w:lvl w:ilvl="1" w:tplc="04090019" w:tentative="1">
+      <w:start w:val="1"/>
+      <w:numFmt w:val="lowerLetter"/>
+      <w:lvlText w:val="%2."/>
+      <w:lvlJc w:val="left"/>
+      <w:pPr>
+        <w:ind w:left="1440" w:hanging="360"/>
+      </w:pPr>
+    </w:lvl>
+    <w:lvl w:ilvl="2" w:tplc="0409001B" w:tentative="1">
+      <w:start w:val="1"/>
+      <w:numFmt w:val="lowerRoman"/>
+      <w:lvlText w:val="%3."/>
+      <w:lvlJc w:val="right"/>
+      <w:pPr>
+        <w:ind w:left="2160" w:hanging="180"/>
+      </w:pPr>
+    </w:lvl>
+    <w:lvl w:ilvl="3" w:tplc="0409000F" w:tentative="1">
+      <w:start w:val="1"/>
+      <w:numFmt w:val="decimal"/>
+      <w:lvlText w:val="%4."/>
+      <w:lvlJc w:val="left"/>
+      <w:pPr>
+        <w:ind w:left="2880" w:hanging="360"/>
+      </w:pPr>
+    </w:lvl>
+    <w:lvl w:ilvl="4" w:tplc="04090019" w:tentative="1">
+      <w:start w:val="1"/>
+      <w:numFmt w:val="lowerLetter"/>
+      <w:lvlText w:val="%5."/>
+      <w:lvlJc w:val="left"/>
+      <w:pPr>
+        <w:ind w:left="3600" w:hanging="360"/>
+      </w:pPr>
+    </w:lvl>
+    <w:lvl w:ilvl="5" w:tplc="0409001B" w:tentative="1">
+      <w:start w:val="1"/>
+      <w:numFmt w:val="lowerRoman"/>
+      <w:lvlText w:val="%6."/>
+      <w:lvlJc w:val="right"/>
+      <w:pPr>
+        <w:ind w:left="4320" w:hanging="180"/>
+      </w:pPr>
+    </w:lvl>
+    <w:lvl w:ilvl="6" w:tplc="0409000F" w:tentative="1">
+      <w:start w:val="1"/>
+      <w:numFmt w:val="decimal"/>
+      <w:lvlText w:val="%7."/>
+      <w:lvlJc w:val="left"/>
+      <w:pPr>
+        <w:ind w:left="5040" w:hanging="360"/>
+      </w:pPr>
+    </w:lvl>
+    <w:lvl w:ilvl="7" w:tplc="04090019" w:tentative="1">
+      <w:start w:val="1"/>
+      <w:numFmt w:val="lowerLetter"/>
+      <w:lvlText w:val="%8."/>
+      <w:lvlJc w:val="left"/>
+      <w:pPr>
+        <w:ind w:left="5760" w:hanging="360"/>
+      </w:pPr>
+    </w:lvl>
+    <w:lvl w:ilvl="8" w:tplc="0409001B" w:tentative="1">
+      <w:start w:val="1"/>
+      <w:numFmt w:val="lowerRoman"/>
+      <w:lvlText w:val="%9."/>
+      <w:lvlJc w:val="right"/>
+      <w:pPr>
+        <w:ind w:left="6480" w:hanging="180"/>
+      </w:pPr>
+    </w:lvl>
+  </w:abstractNum>
+  <w:abstractNum w:abstractNumId="1" w15:restartNumberingAfterBreak="0">
     <w:nsid w:val="0BA741E4"/>
     <w:multiLevelType w:val="hybridMultilevel"/>
     <w:tmpl w:val="0374E4C4"/>
@@ -868,7 +1305,7 @@
       </w:pPr>
     </w:lvl>
   </w:abstractNum>
-  <w:abstractNum w:abstractNumId="1" w15:restartNumberingAfterBreak="0">
+  <w:abstractNum w:abstractNumId="2" w15:restartNumberingAfterBreak="0">
     <w:nsid w:val="241F6053"/>
     <w:multiLevelType w:val="hybridMultilevel"/>
     <w:tmpl w:val="3B8A7BAC"/>
@@ -954,7 +1391,319 @@
       </w:pPr>
     </w:lvl>
   </w:abstractNum>
-  <w:abstractNum w:abstractNumId="2" w15:restartNumberingAfterBreak="0">
+  <w:abstractNum w:abstractNumId="3" w15:restartNumberingAfterBreak="0">
+    <w:nsid w:val="26CC24D7"/>
+    <w:multiLevelType w:val="multilevel"/>
+    <w:tmpl w:val="2434532E"/>
+    <w:lvl w:ilvl="0">
+      <w:start w:val="1"/>
+      <w:numFmt w:val="decimal"/>
+      <w:lvlText w:val="%1."/>
+      <w:lvlJc w:val="left"/>
+      <w:pPr>
+        <w:tabs>
+          <w:tab w:val="num" w:pos="720"/>
+        </w:tabs>
+        <w:ind w:left="720" w:hanging="360"/>
+      </w:pPr>
+    </w:lvl>
+    <w:lvl w:ilvl="1" w:tentative="1">
+      <w:start w:val="1"/>
+      <w:numFmt w:val="decimal"/>
+      <w:lvlText w:val="%2."/>
+      <w:lvlJc w:val="left"/>
+      <w:pPr>
+        <w:tabs>
+          <w:tab w:val="num" w:pos="1440"/>
+        </w:tabs>
+        <w:ind w:left="1440" w:hanging="360"/>
+      </w:pPr>
+    </w:lvl>
+    <w:lvl w:ilvl="2" w:tentative="1">
+      <w:start w:val="1"/>
+      <w:numFmt w:val="decimal"/>
+      <w:lvlText w:val="%3."/>
+      <w:lvlJc w:val="left"/>
+      <w:pPr>
+        <w:tabs>
+          <w:tab w:val="num" w:pos="2160"/>
+        </w:tabs>
+        <w:ind w:left="2160" w:hanging="360"/>
+      </w:pPr>
+    </w:lvl>
+    <w:lvl w:ilvl="3" w:tentative="1">
+      <w:start w:val="1"/>
+      <w:numFmt w:val="decimal"/>
+      <w:lvlText w:val="%4."/>
+      <w:lvlJc w:val="left"/>
+      <w:pPr>
+        <w:tabs>
+          <w:tab w:val="num" w:pos="2880"/>
+        </w:tabs>
+        <w:ind w:left="2880" w:hanging="360"/>
+      </w:pPr>
+    </w:lvl>
+    <w:lvl w:ilvl="4" w:tentative="1">
+      <w:start w:val="1"/>
+      <w:numFmt w:val="decimal"/>
+      <w:lvlText w:val="%5."/>
+      <w:lvlJc w:val="left"/>
+      <w:pPr>
+        <w:tabs>
+          <w:tab w:val="num" w:pos="3600"/>
+        </w:tabs>
+        <w:ind w:left="3600" w:hanging="360"/>
+      </w:pPr>
+    </w:lvl>
+    <w:lvl w:ilvl="5" w:tentative="1">
+      <w:start w:val="1"/>
+      <w:numFmt w:val="decimal"/>
+      <w:lvlText w:val="%6."/>
+      <w:lvlJc w:val="left"/>
+      <w:pPr>
+        <w:tabs>
+          <w:tab w:val="num" w:pos="4320"/>
+        </w:tabs>
+        <w:ind w:left="4320" w:hanging="360"/>
+      </w:pPr>
+    </w:lvl>
+    <w:lvl w:ilvl="6" w:tentative="1">
+      <w:start w:val="1"/>
+      <w:numFmt w:val="decimal"/>
+      <w:lvlText w:val="%7."/>
+      <w:lvlJc w:val="left"/>
+      <w:pPr>
+        <w:tabs>
+          <w:tab w:val="num" w:pos="5040"/>
+        </w:tabs>
+        <w:ind w:left="5040" w:hanging="360"/>
+      </w:pPr>
+    </w:lvl>
+    <w:lvl w:ilvl="7" w:tentative="1">
+      <w:start w:val="1"/>
+      <w:numFmt w:val="decimal"/>
+      <w:lvlText w:val="%8."/>
+      <w:lvlJc w:val="left"/>
+      <w:pPr>
+        <w:tabs>
+          <w:tab w:val="num" w:pos="5760"/>
+        </w:tabs>
+        <w:ind w:left="5760" w:hanging="360"/>
+      </w:pPr>
+    </w:lvl>
+    <w:lvl w:ilvl="8" w:tentative="1">
+      <w:start w:val="1"/>
+      <w:numFmt w:val="decimal"/>
+      <w:lvlText w:val="%9."/>
+      <w:lvlJc w:val="left"/>
+      <w:pPr>
+        <w:tabs>
+          <w:tab w:val="num" w:pos="6480"/>
+        </w:tabs>
+        <w:ind w:left="6480" w:hanging="360"/>
+      </w:pPr>
+    </w:lvl>
+  </w:abstractNum>
+  <w:abstractNum w:abstractNumId="4" w15:restartNumberingAfterBreak="0">
+    <w:nsid w:val="3C5E28F8"/>
+    <w:multiLevelType w:val="multilevel"/>
+    <w:tmpl w:val="D0FAB80C"/>
+    <w:lvl w:ilvl="0">
+      <w:start w:val="1"/>
+      <w:numFmt w:val="decimal"/>
+      <w:lvlText w:val="%1."/>
+      <w:lvlJc w:val="left"/>
+      <w:pPr>
+        <w:tabs>
+          <w:tab w:val="num" w:pos="720"/>
+        </w:tabs>
+        <w:ind w:left="720" w:hanging="360"/>
+      </w:pPr>
+    </w:lvl>
+    <w:lvl w:ilvl="1" w:tentative="1">
+      <w:start w:val="1"/>
+      <w:numFmt w:val="decimal"/>
+      <w:lvlText w:val="%2."/>
+      <w:lvlJc w:val="left"/>
+      <w:pPr>
+        <w:tabs>
+          <w:tab w:val="num" w:pos="1440"/>
+        </w:tabs>
+        <w:ind w:left="1440" w:hanging="360"/>
+      </w:pPr>
+    </w:lvl>
+    <w:lvl w:ilvl="2" w:tentative="1">
+      <w:start w:val="1"/>
+      <w:numFmt w:val="decimal"/>
+      <w:lvlText w:val="%3."/>
+      <w:lvlJc w:val="left"/>
+      <w:pPr>
+        <w:tabs>
+          <w:tab w:val="num" w:pos="2160"/>
+        </w:tabs>
+        <w:ind w:left="2160" w:hanging="360"/>
+      </w:pPr>
+    </w:lvl>
+    <w:lvl w:ilvl="3" w:tentative="1">
+      <w:start w:val="1"/>
+      <w:numFmt w:val="decimal"/>
+      <w:lvlText w:val="%4."/>
+      <w:lvlJc w:val="left"/>
+      <w:pPr>
+        <w:tabs>
+          <w:tab w:val="num" w:pos="2880"/>
+        </w:tabs>
+        <w:ind w:left="2880" w:hanging="360"/>
+      </w:pPr>
+    </w:lvl>
+    <w:lvl w:ilvl="4" w:tentative="1">
+      <w:start w:val="1"/>
+      <w:numFmt w:val="decimal"/>
+      <w:lvlText w:val="%5."/>
+      <w:lvlJc w:val="left"/>
+      <w:pPr>
+        <w:tabs>
+          <w:tab w:val="num" w:pos="3600"/>
+        </w:tabs>
+        <w:ind w:left="3600" w:hanging="360"/>
+      </w:pPr>
+    </w:lvl>
+    <w:lvl w:ilvl="5" w:tentative="1">
+      <w:start w:val="1"/>
+      <w:numFmt w:val="decimal"/>
+      <w:lvlText w:val="%6."/>
+      <w:lvlJc w:val="left"/>
+      <w:pPr>
+        <w:tabs>
+          <w:tab w:val="num" w:pos="4320"/>
+        </w:tabs>
+        <w:ind w:left="4320" w:hanging="360"/>
+      </w:pPr>
+    </w:lvl>
+    <w:lvl w:ilvl="6" w:tentative="1">
+      <w:start w:val="1"/>
+      <w:numFmt w:val="decimal"/>
+      <w:lvlText w:val="%7."/>
+      <w:lvlJc w:val="left"/>
+      <w:pPr>
+        <w:tabs>
+          <w:tab w:val="num" w:pos="5040"/>
+        </w:tabs>
+        <w:ind w:left="5040" w:hanging="360"/>
+      </w:pPr>
+    </w:lvl>
+    <w:lvl w:ilvl="7" w:tentative="1">
+      <w:start w:val="1"/>
+      <w:numFmt w:val="decimal"/>
+      <w:lvlText w:val="%8."/>
+      <w:lvlJc w:val="left"/>
+      <w:pPr>
+        <w:tabs>
+          <w:tab w:val="num" w:pos="5760"/>
+        </w:tabs>
+        <w:ind w:left="5760" w:hanging="360"/>
+      </w:pPr>
+    </w:lvl>
+    <w:lvl w:ilvl="8" w:tentative="1">
+      <w:start w:val="1"/>
+      <w:numFmt w:val="decimal"/>
+      <w:lvlText w:val="%9."/>
+      <w:lvlJc w:val="left"/>
+      <w:pPr>
+        <w:tabs>
+          <w:tab w:val="num" w:pos="6480"/>
+        </w:tabs>
+        <w:ind w:left="6480" w:hanging="360"/>
+      </w:pPr>
+    </w:lvl>
+  </w:abstractNum>
+  <w:abstractNum w:abstractNumId="5" w15:restartNumberingAfterBreak="0">
+    <w:nsid w:val="3C9974F0"/>
+    <w:multiLevelType w:val="hybridMultilevel"/>
+    <w:tmpl w:val="D3FC2AF8"/>
+    <w:lvl w:ilvl="0" w:tplc="0409000F">
+      <w:start w:val="1"/>
+      <w:numFmt w:val="decimal"/>
+      <w:lvlText w:val="%1."/>
+      <w:lvlJc w:val="left"/>
+      <w:pPr>
+        <w:ind w:left="720" w:hanging="360"/>
+      </w:pPr>
+    </w:lvl>
+    <w:lvl w:ilvl="1" w:tplc="04090019" w:tentative="1">
+      <w:start w:val="1"/>
+      <w:numFmt w:val="lowerLetter"/>
+      <w:lvlText w:val="%2."/>
+      <w:lvlJc w:val="left"/>
+      <w:pPr>
+        <w:ind w:left="1440" w:hanging="360"/>
+      </w:pPr>
+    </w:lvl>
+    <w:lvl w:ilvl="2" w:tplc="0409001B" w:tentative="1">
+      <w:start w:val="1"/>
+      <w:numFmt w:val="lowerRoman"/>
+      <w:lvlText w:val="%3."/>
+      <w:lvlJc w:val="right"/>
+      <w:pPr>
+        <w:ind w:left="2160" w:hanging="180"/>
+      </w:pPr>
+    </w:lvl>
+    <w:lvl w:ilvl="3" w:tplc="0409000F" w:tentative="1">
+      <w:start w:val="1"/>
+      <w:numFmt w:val="decimal"/>
+      <w:lvlText w:val="%4."/>
+      <w:lvlJc w:val="left"/>
+      <w:pPr>
+        <w:ind w:left="2880" w:hanging="360"/>
+      </w:pPr>
+    </w:lvl>
+    <w:lvl w:ilvl="4" w:tplc="04090019" w:tentative="1">
+      <w:start w:val="1"/>
+      <w:numFmt w:val="lowerLetter"/>
+      <w:lvlText w:val="%5."/>
+      <w:lvlJc w:val="left"/>
+      <w:pPr>
+        <w:ind w:left="3600" w:hanging="360"/>
+      </w:pPr>
+    </w:lvl>
+    <w:lvl w:ilvl="5" w:tplc="0409001B" w:tentative="1">
+      <w:start w:val="1"/>
+      <w:numFmt w:val="lowerRoman"/>
+      <w:lvlText w:val="%6."/>
+      <w:lvlJc w:val="right"/>
+      <w:pPr>
+        <w:ind w:left="4320" w:hanging="180"/>
+      </w:pPr>
+    </w:lvl>
+    <w:lvl w:ilvl="6" w:tplc="0409000F" w:tentative="1">
+      <w:start w:val="1"/>
+      <w:numFmt w:val="decimal"/>
+      <w:lvlText w:val="%7."/>
+      <w:lvlJc w:val="left"/>
+      <w:pPr>
+        <w:ind w:left="5040" w:hanging="360"/>
+      </w:pPr>
+    </w:lvl>
+    <w:lvl w:ilvl="7" w:tplc="04090019" w:tentative="1">
+      <w:start w:val="1"/>
+      <w:numFmt w:val="lowerLetter"/>
+      <w:lvlText w:val="%8."/>
+      <w:lvlJc w:val="left"/>
+      <w:pPr>
+        <w:ind w:left="5760" w:hanging="360"/>
+      </w:pPr>
+    </w:lvl>
+    <w:lvl w:ilvl="8" w:tplc="0409001B" w:tentative="1">
+      <w:start w:val="1"/>
+      <w:numFmt w:val="lowerRoman"/>
+      <w:lvlText w:val="%9."/>
+      <w:lvlJc w:val="right"/>
+      <w:pPr>
+        <w:ind w:left="6480" w:hanging="180"/>
+      </w:pPr>
+    </w:lvl>
+  </w:abstractNum>
+  <w:abstractNum w:abstractNumId="6" w15:restartNumberingAfterBreak="0">
     <w:nsid w:val="41DD766E"/>
     <w:multiLevelType w:val="hybridMultilevel"/>
     <w:tmpl w:val="9036C99C"/>
@@ -1040,7 +1789,206 @@
       </w:pPr>
     </w:lvl>
   </w:abstractNum>
-  <w:abstractNum w:abstractNumId="3" w15:restartNumberingAfterBreak="0">
+  <w:abstractNum w:abstractNumId="7" w15:restartNumberingAfterBreak="0">
+    <w:nsid w:val="58A32E22"/>
+    <w:multiLevelType w:val="hybridMultilevel"/>
+    <w:tmpl w:val="DAA6B74E"/>
+    <w:lvl w:ilvl="0" w:tplc="0409000F">
+      <w:start w:val="1"/>
+      <w:numFmt w:val="decimal"/>
+      <w:lvlText w:val="%1."/>
+      <w:lvlJc w:val="left"/>
+      <w:pPr>
+        <w:ind w:left="720" w:hanging="360"/>
+      </w:pPr>
+    </w:lvl>
+    <w:lvl w:ilvl="1" w:tplc="04090019" w:tentative="1">
+      <w:start w:val="1"/>
+      <w:numFmt w:val="lowerLetter"/>
+      <w:lvlText w:val="%2."/>
+      <w:lvlJc w:val="left"/>
+      <w:pPr>
+        <w:ind w:left="1440" w:hanging="360"/>
+      </w:pPr>
+    </w:lvl>
+    <w:lvl w:ilvl="2" w:tplc="0409001B" w:tentative="1">
+      <w:start w:val="1"/>
+      <w:numFmt w:val="lowerRoman"/>
+      <w:lvlText w:val="%3."/>
+      <w:lvlJc w:val="right"/>
+      <w:pPr>
+        <w:ind w:left="2160" w:hanging="180"/>
+      </w:pPr>
+    </w:lvl>
+    <w:lvl w:ilvl="3" w:tplc="0409000F" w:tentative="1">
+      <w:start w:val="1"/>
+      <w:numFmt w:val="decimal"/>
+      <w:lvlText w:val="%4."/>
+      <w:lvlJc w:val="left"/>
+      <w:pPr>
+        <w:ind w:left="2880" w:hanging="360"/>
+      </w:pPr>
+    </w:lvl>
+    <w:lvl w:ilvl="4" w:tplc="04090019" w:tentative="1">
+      <w:start w:val="1"/>
+      <w:numFmt w:val="lowerLetter"/>
+      <w:lvlText w:val="%5."/>
+      <w:lvlJc w:val="left"/>
+      <w:pPr>
+        <w:ind w:left="3600" w:hanging="360"/>
+      </w:pPr>
+    </w:lvl>
+    <w:lvl w:ilvl="5" w:tplc="0409001B" w:tentative="1">
+      <w:start w:val="1"/>
+      <w:numFmt w:val="lowerRoman"/>
+      <w:lvlText w:val="%6."/>
+      <w:lvlJc w:val="right"/>
+      <w:pPr>
+        <w:ind w:left="4320" w:hanging="180"/>
+      </w:pPr>
+    </w:lvl>
+    <w:lvl w:ilvl="6" w:tplc="0409000F" w:tentative="1">
+      <w:start w:val="1"/>
+      <w:numFmt w:val="decimal"/>
+      <w:lvlText w:val="%7."/>
+      <w:lvlJc w:val="left"/>
+      <w:pPr>
+        <w:ind w:left="5040" w:hanging="360"/>
+      </w:pPr>
+    </w:lvl>
+    <w:lvl w:ilvl="7" w:tplc="04090019" w:tentative="1">
+      <w:start w:val="1"/>
+      <w:numFmt w:val="lowerLetter"/>
+      <w:lvlText w:val="%8."/>
+      <w:lvlJc w:val="left"/>
+      <w:pPr>
+        <w:ind w:left="5760" w:hanging="360"/>
+      </w:pPr>
+    </w:lvl>
+    <w:lvl w:ilvl="8" w:tplc="0409001B" w:tentative="1">
+      <w:start w:val="1"/>
+      <w:numFmt w:val="lowerRoman"/>
+      <w:lvlText w:val="%9."/>
+      <w:lvlJc w:val="right"/>
+      <w:pPr>
+        <w:ind w:left="6480" w:hanging="180"/>
+      </w:pPr>
+    </w:lvl>
+  </w:abstractNum>
+  <w:abstractNum w:abstractNumId="8" w15:restartNumberingAfterBreak="0">
+    <w:nsid w:val="69617205"/>
+    <w:multiLevelType w:val="multilevel"/>
+    <w:tmpl w:val="EC1A59B8"/>
+    <w:lvl w:ilvl="0">
+      <w:start w:val="1"/>
+      <w:numFmt w:val="decimal"/>
+      <w:lvlText w:val="%1."/>
+      <w:lvlJc w:val="left"/>
+      <w:pPr>
+        <w:tabs>
+          <w:tab w:val="num" w:pos="720"/>
+        </w:tabs>
+        <w:ind w:left="720" w:hanging="360"/>
+      </w:pPr>
+    </w:lvl>
+    <w:lvl w:ilvl="1" w:tentative="1">
+      <w:start w:val="1"/>
+      <w:numFmt w:val="decimal"/>
+      <w:lvlText w:val="%2."/>
+      <w:lvlJc w:val="left"/>
+      <w:pPr>
+        <w:tabs>
+          <w:tab w:val="num" w:pos="1440"/>
+        </w:tabs>
+        <w:ind w:left="1440" w:hanging="360"/>
+      </w:pPr>
+    </w:lvl>
+    <w:lvl w:ilvl="2" w:tentative="1">
+      <w:start w:val="1"/>
+      <w:numFmt w:val="decimal"/>
+      <w:lvlText w:val="%3."/>
+      <w:lvlJc w:val="left"/>
+      <w:pPr>
+        <w:tabs>
+          <w:tab w:val="num" w:pos="2160"/>
+        </w:tabs>
+        <w:ind w:left="2160" w:hanging="360"/>
+      </w:pPr>
+    </w:lvl>
+    <w:lvl w:ilvl="3" w:tentative="1">
+      <w:start w:val="1"/>
+      <w:numFmt w:val="decimal"/>
+      <w:lvlText w:val="%4."/>
+      <w:lvlJc w:val="left"/>
+      <w:pPr>
+        <w:tabs>
+          <w:tab w:val="num" w:pos="2880"/>
+        </w:tabs>
+        <w:ind w:left="2880" w:hanging="360"/>
+      </w:pPr>
+    </w:lvl>
+    <w:lvl w:ilvl="4" w:tentative="1">
+      <w:start w:val="1"/>
+      <w:numFmt w:val="decimal"/>
+      <w:lvlText w:val="%5."/>
+      <w:lvlJc w:val="left"/>
+      <w:pPr>
+        <w:tabs>
+          <w:tab w:val="num" w:pos="3600"/>
+        </w:tabs>
+        <w:ind w:left="3600" w:hanging="360"/>
+      </w:pPr>
+    </w:lvl>
+    <w:lvl w:ilvl="5" w:tentative="1">
+      <w:start w:val="1"/>
+      <w:numFmt w:val="decimal"/>
+      <w:lvlText w:val="%6."/>
+      <w:lvlJc w:val="left"/>
+      <w:pPr>
+        <w:tabs>
+          <w:tab w:val="num" w:pos="4320"/>
+        </w:tabs>
+        <w:ind w:left="4320" w:hanging="360"/>
+      </w:pPr>
+    </w:lvl>
+    <w:lvl w:ilvl="6" w:tentative="1">
+      <w:start w:val="1"/>
+      <w:numFmt w:val="decimal"/>
+      <w:lvlText w:val="%7."/>
+      <w:lvlJc w:val="left"/>
+      <w:pPr>
+        <w:tabs>
+          <w:tab w:val="num" w:pos="5040"/>
+        </w:tabs>
+        <w:ind w:left="5040" w:hanging="360"/>
+      </w:pPr>
+    </w:lvl>
+    <w:lvl w:ilvl="7" w:tentative="1">
+      <w:start w:val="1"/>
+      <w:numFmt w:val="decimal"/>
+      <w:lvlText w:val="%8."/>
+      <w:lvlJc w:val="left"/>
+      <w:pPr>
+        <w:tabs>
+          <w:tab w:val="num" w:pos="5760"/>
+        </w:tabs>
+        <w:ind w:left="5760" w:hanging="360"/>
+      </w:pPr>
+    </w:lvl>
+    <w:lvl w:ilvl="8" w:tentative="1">
+      <w:start w:val="1"/>
+      <w:numFmt w:val="decimal"/>
+      <w:lvlText w:val="%9."/>
+      <w:lvlJc w:val="left"/>
+      <w:pPr>
+        <w:tabs>
+          <w:tab w:val="num" w:pos="6480"/>
+        </w:tabs>
+        <w:ind w:left="6480" w:hanging="360"/>
+      </w:pPr>
+    </w:lvl>
+  </w:abstractNum>
+  <w:abstractNum w:abstractNumId="9" w15:restartNumberingAfterBreak="0">
     <w:nsid w:val="79911088"/>
     <w:multiLevelType w:val="hybridMultilevel"/>
     <w:tmpl w:val="B89254AA"/>
@@ -1154,7 +2102,93 @@
       </w:rPr>
     </w:lvl>
   </w:abstractNum>
-  <w:abstractNum w:abstractNumId="4" w15:restartNumberingAfterBreak="0">
+  <w:abstractNum w:abstractNumId="10" w15:restartNumberingAfterBreak="0">
+    <w:nsid w:val="7BE131DA"/>
+    <w:multiLevelType w:val="hybridMultilevel"/>
+    <w:tmpl w:val="7BA4C952"/>
+    <w:lvl w:ilvl="0" w:tplc="0409000F">
+      <w:start w:val="1"/>
+      <w:numFmt w:val="decimal"/>
+      <w:lvlText w:val="%1."/>
+      <w:lvlJc w:val="left"/>
+      <w:pPr>
+        <w:ind w:left="720" w:hanging="360"/>
+      </w:pPr>
+    </w:lvl>
+    <w:lvl w:ilvl="1" w:tplc="04090019" w:tentative="1">
+      <w:start w:val="1"/>
+      <w:numFmt w:val="lowerLetter"/>
+      <w:lvlText w:val="%2."/>
+      <w:lvlJc w:val="left"/>
+      <w:pPr>
+        <w:ind w:left="1440" w:hanging="360"/>
+      </w:pPr>
+    </w:lvl>
+    <w:lvl w:ilvl="2" w:tplc="0409001B" w:tentative="1">
+      <w:start w:val="1"/>
+      <w:numFmt w:val="lowerRoman"/>
+      <w:lvlText w:val="%3."/>
+      <w:lvlJc w:val="right"/>
+      <w:pPr>
+        <w:ind w:left="2160" w:hanging="180"/>
+      </w:pPr>
+    </w:lvl>
+    <w:lvl w:ilvl="3" w:tplc="0409000F" w:tentative="1">
+      <w:start w:val="1"/>
+      <w:numFmt w:val="decimal"/>
+      <w:lvlText w:val="%4."/>
+      <w:lvlJc w:val="left"/>
+      <w:pPr>
+        <w:ind w:left="2880" w:hanging="360"/>
+      </w:pPr>
+    </w:lvl>
+    <w:lvl w:ilvl="4" w:tplc="04090019" w:tentative="1">
+      <w:start w:val="1"/>
+      <w:numFmt w:val="lowerLetter"/>
+      <w:lvlText w:val="%5."/>
+      <w:lvlJc w:val="left"/>
+      <w:pPr>
+        <w:ind w:left="3600" w:hanging="360"/>
+      </w:pPr>
+    </w:lvl>
+    <w:lvl w:ilvl="5" w:tplc="0409001B" w:tentative="1">
+      <w:start w:val="1"/>
+      <w:numFmt w:val="lowerRoman"/>
+      <w:lvlText w:val="%6."/>
+      <w:lvlJc w:val="right"/>
+      <w:pPr>
+        <w:ind w:left="4320" w:hanging="180"/>
+      </w:pPr>
+    </w:lvl>
+    <w:lvl w:ilvl="6" w:tplc="0409000F" w:tentative="1">
+      <w:start w:val="1"/>
+      <w:numFmt w:val="decimal"/>
+      <w:lvlText w:val="%7."/>
+      <w:lvlJc w:val="left"/>
+      <w:pPr>
+        <w:ind w:left="5040" w:hanging="360"/>
+      </w:pPr>
+    </w:lvl>
+    <w:lvl w:ilvl="7" w:tplc="04090019" w:tentative="1">
+      <w:start w:val="1"/>
+      <w:numFmt w:val="lowerLetter"/>
+      <w:lvlText w:val="%8."/>
+      <w:lvlJc w:val="left"/>
+      <w:pPr>
+        <w:ind w:left="5760" w:hanging="360"/>
+      </w:pPr>
+    </w:lvl>
+    <w:lvl w:ilvl="8" w:tplc="0409001B" w:tentative="1">
+      <w:start w:val="1"/>
+      <w:numFmt w:val="lowerRoman"/>
+      <w:lvlText w:val="%9."/>
+      <w:lvlJc w:val="right"/>
+      <w:pPr>
+        <w:ind w:left="6480" w:hanging="180"/>
+      </w:pPr>
+    </w:lvl>
+  </w:abstractNum>
+  <w:abstractNum w:abstractNumId="11" w15:restartNumberingAfterBreak="0">
     <w:nsid w:val="7E68380A"/>
     <w:multiLevelType w:val="multilevel"/>
     <w:tmpl w:val="44501256"/>
@@ -1268,19 +2302,40 @@
     </w:lvl>
   </w:abstractNum>
   <w:num w:numId="1">
+    <w:abstractNumId w:val="9"/>
+  </w:num>
+  <w:num w:numId="2">
+    <w:abstractNumId w:val="11"/>
+  </w:num>
+  <w:num w:numId="3">
+    <w:abstractNumId w:val="2"/>
+  </w:num>
+  <w:num w:numId="4">
+    <w:abstractNumId w:val="1"/>
+  </w:num>
+  <w:num w:numId="5">
+    <w:abstractNumId w:val="6"/>
+  </w:num>
+  <w:num w:numId="6">
+    <w:abstractNumId w:val="8"/>
+  </w:num>
+  <w:num w:numId="7">
+    <w:abstractNumId w:val="5"/>
+  </w:num>
+  <w:num w:numId="8">
+    <w:abstractNumId w:val="10"/>
+  </w:num>
+  <w:num w:numId="9">
+    <w:abstractNumId w:val="4"/>
+  </w:num>
+  <w:num w:numId="10">
     <w:abstractNumId w:val="3"/>
   </w:num>
-  <w:num w:numId="2">
-    <w:abstractNumId w:val="4"/>
-  </w:num>
-  <w:num w:numId="3">
-    <w:abstractNumId w:val="1"/>
-  </w:num>
-  <w:num w:numId="4">
+  <w:num w:numId="11">
     <w:abstractNumId w:val="0"/>
   </w:num>
-  <w:num w:numId="5">
-    <w:abstractNumId w:val="2"/>
+  <w:num w:numId="12">
+    <w:abstractNumId w:val="7"/>
   </w:num>
 </w:numbering>
 </file>
@@ -2448,6 +3503,20 @@
       <w:u w:val="single"/>
     </w:rPr>
   </w:style>
+  <w:style w:type="paragraph" w:customStyle="1" w:styleId="gd">
+    <w:name w:val="gd"/>
+    <w:basedOn w:val="Normal"/>
+    <w:rsid w:val="00840D17"/>
+    <w:pPr>
+      <w:spacing w:before="100" w:beforeAutospacing="1" w:after="100" w:afterAutospacing="1" w:line="240" w:lineRule="auto"/>
+    </w:pPr>
+    <w:rPr>
+      <w:rFonts w:ascii="Times New Roman" w:eastAsia="Times New Roman" w:hAnsi="Times New Roman" w:cs="Times New Roman"/>
+      <w:iCs w:val="0"/>
+      <w:sz w:val="24"/>
+      <w:szCs w:val="24"/>
+    </w:rPr>
+  </w:style>
 </w:styles>
 </file>
 
@@ -2751,7 +3820,7 @@
 </file>
 
 <file path=customXml/itemProps1.xml><?xml version="1.0" encoding="utf-8"?>
-<ds:datastoreItem xmlns:ds="http://schemas.openxmlformats.org/officeDocument/2006/customXml" ds:itemID="{117A3AE0-719C-8F4C-9B44-1784DFD0E8E3}">
+<ds:datastoreItem xmlns:ds="http://schemas.openxmlformats.org/officeDocument/2006/customXml" ds:itemID="{962AAA04-590F-6946-8E09-C7D55503F084}">
   <ds:schemaRefs>
     <ds:schemaRef ds:uri="http://schemas.openxmlformats.org/officeDocument/2006/bibliography"/>
   </ds:schemaRefs>

</xml_diff>